<commit_message>
Video Fixes for less than 2 cams
</commit_message>
<xml_diff>
--- a/TNEL-pyBox/BehGUI/PROTOCOLS/All about protocols.docx
+++ b/TNEL-pyBox/BehGUI/PROTOCOLS/All about protocols.docx
@@ -4033,7 +4033,310 @@
           <w:sz w:val="20"/>
           <w:szCs w:val="20"/>
         </w:rPr>
-        <w:t>Other possibilities for touch training</w:t>
+        <w:t>Other possibilities for touch training:</w:t>
+      </w:r>
+    </w:p>
+    <w:p>
+      <w:pPr>
+        <w:pStyle w:val="PlainText"/>
+        <w:rPr>
+          <w:rFonts w:ascii="Courier New" w:hAnsi="Courier New" w:cs="Courier New"/>
+          <w:b/>
+          <w:color w:val="365F91" w:themeColor="accent1" w:themeShade="BF"/>
+          <w:sz w:val="20"/>
+          <w:szCs w:val="20"/>
+        </w:rPr>
+      </w:pPr>
+      <w:r>
+        <w:rPr>
+          <w:rFonts w:ascii="Courier New" w:hAnsi="Courier New" w:cs="Courier New"/>
+          <w:b/>
+          <w:color w:val="365F91" w:themeColor="accent1" w:themeShade="BF"/>
+          <w:sz w:val="20"/>
+          <w:szCs w:val="20"/>
+        </w:rPr>
+        <w:t>MAX_TIME, RESET,        CORRECT,          WRONG,             NO_ACTION</w:t>
+      </w:r>
+    </w:p>
+    <w:p>
+      <w:pPr>
+        <w:pStyle w:val="PlainText"/>
+        <w:rPr>
+          <w:rFonts w:ascii="Courier New" w:hAnsi="Courier New" w:cs="Courier New"/>
+          <w:b/>
+          <w:color w:val="365F91" w:themeColor="accent1" w:themeShade="BF"/>
+          <w:sz w:val="20"/>
+          <w:szCs w:val="20"/>
+        </w:rPr>
+      </w:pPr>
+      <w:r>
+        <w:rPr>
+          <w:rFonts w:ascii="Courier New" w:hAnsi="Courier New" w:cs="Courier New"/>
+          <w:b/>
+          <w:color w:val="365F91" w:themeColor="accent1" w:themeShade="BF"/>
+          <w:sz w:val="20"/>
+          <w:szCs w:val="20"/>
+        </w:rPr>
+        <w:t>60,       ON_RESPONSE</w:t>
+      </w:r>
+      <w:proofErr w:type="gramStart"/>
+      <w:r>
+        <w:rPr>
+          <w:rFonts w:ascii="Courier New" w:hAnsi="Courier New" w:cs="Courier New"/>
+          <w:b/>
+          <w:color w:val="365F91" w:themeColor="accent1" w:themeShade="BF"/>
+          <w:sz w:val="20"/>
+          <w:szCs w:val="20"/>
+        </w:rPr>
+        <w:t>,  PELLET</w:t>
+      </w:r>
+      <w:proofErr w:type="gramEnd"/>
+      <w:r>
+        <w:rPr>
+          <w:rFonts w:ascii="Courier New" w:hAnsi="Courier New" w:cs="Courier New"/>
+          <w:b/>
+          <w:color w:val="365F91" w:themeColor="accent1" w:themeShade="BF"/>
+          <w:sz w:val="20"/>
+          <w:szCs w:val="20"/>
+        </w:rPr>
+        <w:t>_TOUCHVI1,  PELLET_TOUCHVI2,   NONE</w:t>
+      </w:r>
+    </w:p>
+    <w:p>
+      <w:pPr>
+        <w:pStyle w:val="PlainText"/>
+        <w:rPr>
+          <w:rFonts w:ascii="Courier New" w:hAnsi="Courier New" w:cs="Courier New"/>
+          <w:b/>
+          <w:color w:val="365F91" w:themeColor="accent1" w:themeShade="BF"/>
+          <w:sz w:val="20"/>
+          <w:szCs w:val="20"/>
+        </w:rPr>
+      </w:pPr>
+    </w:p>
+    <w:p>
+      <w:pPr>
+        <w:pStyle w:val="PlainText"/>
+        <w:rPr>
+          <w:rFonts w:ascii="Courier New" w:hAnsi="Courier New" w:cs="Courier New"/>
+          <w:b/>
+          <w:color w:val="365F91" w:themeColor="accent1" w:themeShade="BF"/>
+          <w:sz w:val="20"/>
+          <w:szCs w:val="20"/>
+        </w:rPr>
+      </w:pPr>
+      <w:r>
+        <w:rPr>
+          <w:rFonts w:ascii="Courier New" w:hAnsi="Courier New" w:cs="Courier New"/>
+          <w:b/>
+          <w:color w:val="365F91" w:themeColor="accent1" w:themeShade="BF"/>
+          <w:sz w:val="20"/>
+          <w:szCs w:val="20"/>
+        </w:rPr>
+        <w:lastRenderedPageBreak/>
+        <w:t>Other possibilities for touch training:</w:t>
+      </w:r>
+    </w:p>
+    <w:p>
+      <w:pPr>
+        <w:pStyle w:val="PlainText"/>
+        <w:rPr>
+          <w:rFonts w:ascii="Courier New" w:hAnsi="Courier New" w:cs="Courier New"/>
+          <w:b/>
+          <w:color w:val="365F91" w:themeColor="accent1" w:themeShade="BF"/>
+          <w:sz w:val="20"/>
+          <w:szCs w:val="20"/>
+        </w:rPr>
+      </w:pPr>
+      <w:r>
+        <w:rPr>
+          <w:rFonts w:ascii="Courier New" w:hAnsi="Courier New" w:cs="Courier New"/>
+          <w:b/>
+          <w:color w:val="365F91" w:themeColor="accent1" w:themeShade="BF"/>
+          <w:sz w:val="20"/>
+          <w:szCs w:val="20"/>
+        </w:rPr>
+        <w:t xml:space="preserve">MAX_TIME, RESET,        CORRECT,     </w:t>
+      </w:r>
+      <w:r>
+        <w:rPr>
+          <w:rFonts w:ascii="Courier New" w:hAnsi="Courier New" w:cs="Courier New"/>
+          <w:b/>
+          <w:color w:val="365F91" w:themeColor="accent1" w:themeShade="BF"/>
+          <w:sz w:val="20"/>
+          <w:szCs w:val="20"/>
+        </w:rPr>
+        <w:t>W</w:t>
+      </w:r>
+      <w:r>
+        <w:rPr>
+          <w:rFonts w:ascii="Courier New" w:hAnsi="Courier New" w:cs="Courier New"/>
+          <w:b/>
+          <w:color w:val="365F91" w:themeColor="accent1" w:themeShade="BF"/>
+          <w:sz w:val="20"/>
+          <w:szCs w:val="20"/>
+        </w:rPr>
+        <w:t>RONG,        NO_ACTION</w:t>
+      </w:r>
+    </w:p>
+    <w:p>
+      <w:pPr>
+        <w:pStyle w:val="PlainText"/>
+        <w:rPr>
+          <w:rFonts w:ascii="Courier New" w:hAnsi="Courier New" w:cs="Courier New"/>
+          <w:b/>
+          <w:color w:val="365F91" w:themeColor="accent1" w:themeShade="BF"/>
+          <w:sz w:val="20"/>
+          <w:szCs w:val="20"/>
+        </w:rPr>
+      </w:pPr>
+      <w:r>
+        <w:rPr>
+          <w:rFonts w:ascii="Courier New" w:hAnsi="Courier New" w:cs="Courier New"/>
+          <w:b/>
+          <w:color w:val="365F91" w:themeColor="accent1" w:themeShade="BF"/>
+          <w:sz w:val="20"/>
+          <w:szCs w:val="20"/>
+        </w:rPr>
+        <w:t>60,       ON_RESPONSE</w:t>
+      </w:r>
+      <w:proofErr w:type="gramStart"/>
+      <w:r>
+        <w:rPr>
+          <w:rFonts w:ascii="Courier New" w:hAnsi="Courier New" w:cs="Courier New"/>
+          <w:b/>
+          <w:color w:val="365F91" w:themeColor="accent1" w:themeShade="BF"/>
+          <w:sz w:val="20"/>
+          <w:szCs w:val="20"/>
+        </w:rPr>
+        <w:t>,  PELLET</w:t>
+      </w:r>
+      <w:proofErr w:type="gramEnd"/>
+      <w:r>
+        <w:rPr>
+          <w:rFonts w:ascii="Courier New" w:hAnsi="Courier New" w:cs="Courier New"/>
+          <w:b/>
+          <w:color w:val="365F91" w:themeColor="accent1" w:themeShade="BF"/>
+          <w:sz w:val="20"/>
+          <w:szCs w:val="20"/>
+        </w:rPr>
+        <w:t>_</w:t>
+      </w:r>
+      <w:r>
+        <w:rPr>
+          <w:rFonts w:ascii="Courier New" w:hAnsi="Courier New" w:cs="Courier New"/>
+          <w:b/>
+          <w:color w:val="365F91" w:themeColor="accent1" w:themeShade="BF"/>
+          <w:sz w:val="20"/>
+          <w:szCs w:val="20"/>
+        </w:rPr>
+        <w:t>VAR</w:t>
+      </w:r>
+      <w:r>
+        <w:rPr>
+          <w:rFonts w:ascii="Courier New" w:hAnsi="Courier New" w:cs="Courier New"/>
+          <w:b/>
+          <w:color w:val="365F91" w:themeColor="accent1" w:themeShade="BF"/>
+          <w:sz w:val="20"/>
+          <w:szCs w:val="20"/>
+        </w:rPr>
+        <w:t>,  PELLET_</w:t>
+      </w:r>
+      <w:r>
+        <w:rPr>
+          <w:rFonts w:ascii="Courier New" w:hAnsi="Courier New" w:cs="Courier New"/>
+          <w:b/>
+          <w:color w:val="365F91" w:themeColor="accent1" w:themeShade="BF"/>
+          <w:sz w:val="20"/>
+          <w:szCs w:val="20"/>
+        </w:rPr>
+        <w:t>VAR</w:t>
+      </w:r>
+      <w:r>
+        <w:rPr>
+          <w:rFonts w:ascii="Courier New" w:hAnsi="Courier New" w:cs="Courier New"/>
+          <w:b/>
+          <w:color w:val="365F91" w:themeColor="accent1" w:themeShade="BF"/>
+          <w:sz w:val="20"/>
+          <w:szCs w:val="20"/>
+        </w:rPr>
+        <w:t>,   NONE</w:t>
+      </w:r>
+    </w:p>
+    <w:p>
+      <w:pPr>
+        <w:pStyle w:val="PlainText"/>
+        <w:rPr>
+          <w:rFonts w:ascii="Courier New" w:hAnsi="Courier New" w:cs="Courier New"/>
+          <w:b/>
+          <w:color w:val="365F91" w:themeColor="accent1" w:themeShade="BF"/>
+          <w:sz w:val="20"/>
+          <w:szCs w:val="20"/>
+        </w:rPr>
+      </w:pPr>
+    </w:p>
+    <w:p>
+      <w:pPr>
+        <w:pStyle w:val="PlainText"/>
+        <w:rPr>
+          <w:rFonts w:ascii="Courier New" w:hAnsi="Courier New" w:cs="Courier New"/>
+          <w:b/>
+          <w:color w:val="365F91" w:themeColor="accent1" w:themeShade="BF"/>
+          <w:sz w:val="20"/>
+          <w:szCs w:val="20"/>
+        </w:rPr>
+      </w:pPr>
+      <w:r>
+        <w:rPr>
+          <w:rFonts w:ascii="Courier New" w:hAnsi="Courier New" w:cs="Courier New"/>
+          <w:b/>
+          <w:color w:val="365F91" w:themeColor="accent1" w:themeShade="BF"/>
+          <w:sz w:val="20"/>
+          <w:szCs w:val="20"/>
+        </w:rPr>
+        <w:t>Other possibilities for touch training:</w:t>
+      </w:r>
+    </w:p>
+    <w:p>
+      <w:pPr>
+        <w:pStyle w:val="PlainText"/>
+        <w:rPr>
+          <w:rFonts w:ascii="Courier New" w:hAnsi="Courier New" w:cs="Courier New"/>
+          <w:b/>
+          <w:color w:val="365F91" w:themeColor="accent1" w:themeShade="BF"/>
+          <w:sz w:val="20"/>
+          <w:szCs w:val="20"/>
+        </w:rPr>
+      </w:pPr>
+      <w:r>
+        <w:rPr>
+          <w:rFonts w:ascii="Courier New" w:hAnsi="Courier New" w:cs="Courier New"/>
+          <w:b/>
+          <w:color w:val="365F91" w:themeColor="accent1" w:themeShade="BF"/>
+          <w:sz w:val="20"/>
+          <w:szCs w:val="20"/>
+        </w:rPr>
+        <w:t xml:space="preserve">MAX_TIME, RESET,        CORRECT,   </w:t>
+      </w:r>
+      <w:r>
+        <w:rPr>
+          <w:rFonts w:ascii="Courier New" w:hAnsi="Courier New" w:cs="Courier New"/>
+          <w:b/>
+          <w:color w:val="365F91" w:themeColor="accent1" w:themeShade="BF"/>
+          <w:sz w:val="20"/>
+          <w:szCs w:val="20"/>
+        </w:rPr>
+        <w:t>W</w:t>
+      </w:r>
+      <w:r>
+        <w:rPr>
+          <w:rFonts w:ascii="Courier New" w:hAnsi="Courier New" w:cs="Courier New"/>
+          <w:b/>
+          <w:color w:val="365F91" w:themeColor="accent1" w:themeShade="BF"/>
+          <w:sz w:val="20"/>
+          <w:szCs w:val="20"/>
+        </w:rPr>
+        <w:t xml:space="preserve">RONG,      </w:t>
       </w:r>
       <w:bookmarkStart w:id="0" w:name="_GoBack"/>
       <w:bookmarkEnd w:id="0"/>
@@ -4045,29 +4348,7 @@
           <w:sz w:val="20"/>
           <w:szCs w:val="20"/>
         </w:rPr>
-        <w:t>:</w:t>
-      </w:r>
-    </w:p>
-    <w:p>
-      <w:pPr>
-        <w:pStyle w:val="PlainText"/>
-        <w:rPr>
-          <w:rFonts w:ascii="Courier New" w:hAnsi="Courier New" w:cs="Courier New"/>
-          <w:b/>
-          <w:color w:val="365F91" w:themeColor="accent1" w:themeShade="BF"/>
-          <w:sz w:val="20"/>
-          <w:szCs w:val="20"/>
-        </w:rPr>
-      </w:pPr>
-      <w:r>
-        <w:rPr>
-          <w:rFonts w:ascii="Courier New" w:hAnsi="Courier New" w:cs="Courier New"/>
-          <w:b/>
-          <w:color w:val="365F91" w:themeColor="accent1" w:themeShade="BF"/>
-          <w:sz w:val="20"/>
-          <w:szCs w:val="20"/>
-        </w:rPr>
-        <w:t>MAX_TIME, RESET,        CORRECT,          WRONG,             NO_ACTION</w:t>
+        <w:t>NO_ACTION</w:t>
       </w:r>
     </w:p>
     <w:p>
@@ -4102,6 +4383,16 @@
         </w:rPr>
         <w:t>,  PELLET</w:t>
       </w:r>
+      <w:r>
+        <w:rPr>
+          <w:rFonts w:ascii="Courier New" w:hAnsi="Courier New" w:cs="Courier New"/>
+          <w:b/>
+          <w:color w:val="365F91" w:themeColor="accent1" w:themeShade="BF"/>
+          <w:sz w:val="20"/>
+          <w:szCs w:val="20"/>
+        </w:rPr>
+        <w:t>80</w:t>
+      </w:r>
       <w:proofErr w:type="gramEnd"/>
       <w:r>
         <w:rPr>
@@ -4111,8 +4402,40 @@
           <w:sz w:val="20"/>
           <w:szCs w:val="20"/>
         </w:rPr>
-        <w:t>_TOUCHVI1,  PELLET_TOUCHVI2,   NONE</w:t>
-      </w:r>
+        <w:t>,  PELLET</w:t>
+      </w:r>
+      <w:r>
+        <w:rPr>
+          <w:rFonts w:ascii="Courier New" w:hAnsi="Courier New" w:cs="Courier New"/>
+          <w:b/>
+          <w:color w:val="365F91" w:themeColor="accent1" w:themeShade="BF"/>
+          <w:sz w:val="20"/>
+          <w:szCs w:val="20"/>
+        </w:rPr>
+        <w:t>20</w:t>
+      </w:r>
+      <w:r>
+        <w:rPr>
+          <w:rFonts w:ascii="Courier New" w:hAnsi="Courier New" w:cs="Courier New"/>
+          <w:b/>
+          <w:color w:val="365F91" w:themeColor="accent1" w:themeShade="BF"/>
+          <w:sz w:val="20"/>
+          <w:szCs w:val="20"/>
+        </w:rPr>
+        <w:t>,   NONE</w:t>
+      </w:r>
+    </w:p>
+    <w:p>
+      <w:pPr>
+        <w:pStyle w:val="PlainText"/>
+        <w:rPr>
+          <w:rFonts w:ascii="Courier New" w:hAnsi="Courier New" w:cs="Courier New"/>
+          <w:b/>
+          <w:color w:val="365F91" w:themeColor="accent1" w:themeShade="BF"/>
+          <w:sz w:val="20"/>
+          <w:szCs w:val="20"/>
+        </w:rPr>
+      </w:pPr>
     </w:p>
     <w:p>
       <w:pPr>

</xml_diff>